<commit_message>
deliverable 2 fix issues
</commit_message>
<xml_diff>
--- a/Deliverable_2.docx
+++ b/Deliverable_2.docx
@@ -718,6 +718,11 @@
     </w:p>
     <w:p>
       <w:pPr>
+        <w:pStyle w:val="ListParagraph"/>
+        <w:numPr>
+          <w:ilvl w:val="0"/>
+          <w:numId w:val="4"/>
+        </w:numPr>
         <w:rPr>
           <w:b/>
           <w:bCs/>
@@ -1061,6 +1066,92 @@
     </w:lvl>
   </w:abstractNum>
   <w:abstractNum w:abstractNumId="1" w15:restartNumberingAfterBreak="0">
+    <w:nsid w:val="51881D6A"/>
+    <w:multiLevelType w:val="hybridMultilevel"/>
+    <w:tmpl w:val="32788692"/>
+    <w:lvl w:ilvl="0" w:tplc="1809000F">
+      <w:start w:val="1"/>
+      <w:numFmt w:val="decimal"/>
+      <w:lvlText w:val="%1."/>
+      <w:lvlJc w:val="left"/>
+      <w:pPr>
+        <w:ind w:left="720" w:hanging="360"/>
+      </w:pPr>
+    </w:lvl>
+    <w:lvl w:ilvl="1" w:tplc="18090019" w:tentative="1">
+      <w:start w:val="1"/>
+      <w:numFmt w:val="lowerLetter"/>
+      <w:lvlText w:val="%2."/>
+      <w:lvlJc w:val="left"/>
+      <w:pPr>
+        <w:ind w:left="1440" w:hanging="360"/>
+      </w:pPr>
+    </w:lvl>
+    <w:lvl w:ilvl="2" w:tplc="1809001B" w:tentative="1">
+      <w:start w:val="1"/>
+      <w:numFmt w:val="lowerRoman"/>
+      <w:lvlText w:val="%3."/>
+      <w:lvlJc w:val="right"/>
+      <w:pPr>
+        <w:ind w:left="2160" w:hanging="180"/>
+      </w:pPr>
+    </w:lvl>
+    <w:lvl w:ilvl="3" w:tplc="1809000F" w:tentative="1">
+      <w:start w:val="1"/>
+      <w:numFmt w:val="decimal"/>
+      <w:lvlText w:val="%4."/>
+      <w:lvlJc w:val="left"/>
+      <w:pPr>
+        <w:ind w:left="2880" w:hanging="360"/>
+      </w:pPr>
+    </w:lvl>
+    <w:lvl w:ilvl="4" w:tplc="18090019" w:tentative="1">
+      <w:start w:val="1"/>
+      <w:numFmt w:val="lowerLetter"/>
+      <w:lvlText w:val="%5."/>
+      <w:lvlJc w:val="left"/>
+      <w:pPr>
+        <w:ind w:left="3600" w:hanging="360"/>
+      </w:pPr>
+    </w:lvl>
+    <w:lvl w:ilvl="5" w:tplc="1809001B" w:tentative="1">
+      <w:start w:val="1"/>
+      <w:numFmt w:val="lowerRoman"/>
+      <w:lvlText w:val="%6."/>
+      <w:lvlJc w:val="right"/>
+      <w:pPr>
+        <w:ind w:left="4320" w:hanging="180"/>
+      </w:pPr>
+    </w:lvl>
+    <w:lvl w:ilvl="6" w:tplc="1809000F" w:tentative="1">
+      <w:start w:val="1"/>
+      <w:numFmt w:val="decimal"/>
+      <w:lvlText w:val="%7."/>
+      <w:lvlJc w:val="left"/>
+      <w:pPr>
+        <w:ind w:left="5040" w:hanging="360"/>
+      </w:pPr>
+    </w:lvl>
+    <w:lvl w:ilvl="7" w:tplc="18090019" w:tentative="1">
+      <w:start w:val="1"/>
+      <w:numFmt w:val="lowerLetter"/>
+      <w:lvlText w:val="%8."/>
+      <w:lvlJc w:val="left"/>
+      <w:pPr>
+        <w:ind w:left="5760" w:hanging="360"/>
+      </w:pPr>
+    </w:lvl>
+    <w:lvl w:ilvl="8" w:tplc="1809001B" w:tentative="1">
+      <w:start w:val="1"/>
+      <w:numFmt w:val="lowerRoman"/>
+      <w:lvlText w:val="%9."/>
+      <w:lvlJc w:val="right"/>
+      <w:pPr>
+        <w:ind w:left="6480" w:hanging="180"/>
+      </w:pPr>
+    </w:lvl>
+  </w:abstractNum>
+  <w:abstractNum w:abstractNumId="2" w15:restartNumberingAfterBreak="0">
     <w:nsid w:val="67B712A1"/>
     <w:multiLevelType w:val="multilevel"/>
     <w:tmpl w:val="C220D1B8"/>
@@ -1209,7 +1300,7 @@
       </w:rPr>
     </w:lvl>
   </w:abstractNum>
-  <w:abstractNum w:abstractNumId="2" w15:restartNumberingAfterBreak="0">
+  <w:abstractNum w:abstractNumId="3" w15:restartNumberingAfterBreak="0">
     <w:nsid w:val="7491397D"/>
     <w:multiLevelType w:val="multilevel"/>
     <w:tmpl w:val="624EE000"/>
@@ -1359,13 +1450,16 @@
     </w:lvl>
   </w:abstractNum>
   <w:num w:numId="1" w16cid:durableId="131214561">
-    <w:abstractNumId w:val="2"/>
+    <w:abstractNumId w:val="3"/>
   </w:num>
   <w:num w:numId="2" w16cid:durableId="144858664">
-    <w:abstractNumId w:val="1"/>
+    <w:abstractNumId w:val="2"/>
   </w:num>
   <w:num w:numId="3" w16cid:durableId="2076775635">
     <w:abstractNumId w:val="0"/>
+  </w:num>
+  <w:num w:numId="4" w16cid:durableId="431124045">
+    <w:abstractNumId w:val="1"/>
   </w:num>
 </w:numbering>
 </file>
@@ -2498,9 +2592,9 @@
   </w:compat>
   <w:rsids>
     <w:rsidRoot w:val="00734798"/>
-    <w:rsid w:val="004C6AC9"/>
     <w:rsid w:val="00734798"/>
     <w:rsid w:val="00767B4C"/>
+    <w:rsid w:val="00D65BE4"/>
   </w:rsids>
   <m:mathPr>
     <m:mathFont m:val="Cambria Math"/>

</xml_diff>